<commit_message>
so wait it's september not july ...?
</commit_message>
<xml_diff>
--- a/resources/P8105_Syllabus.docx
+++ b/resources/P8105_Syllabus.docx
@@ -77,7 +77,27 @@
           <w:sz w:val="22"/>
           <w:szCs w:val="22"/>
         </w:rPr>
-        <w:t xml:space="preserve">Contemporary biostatistics and data analysis depends on the </w:t>
+        <w:t xml:space="preserve">Contemporary biostatistics and data analysis </w:t>
+      </w:r>
+      <w:proofErr w:type="gramStart"/>
+      <w:r>
+        <w:rPr>
+          <w:rFonts w:ascii="Proxima Nova Rg" w:hAnsi="Proxima Nova Rg" w:cs="Arial"/>
+          <w:color w:val="000000"/>
+          <w:sz w:val="22"/>
+          <w:szCs w:val="22"/>
+        </w:rPr>
+        <w:t>depends</w:t>
+      </w:r>
+      <w:proofErr w:type="gramEnd"/>
+      <w:r>
+        <w:rPr>
+          <w:rFonts w:ascii="Proxima Nova Rg" w:hAnsi="Proxima Nova Rg" w:cs="Arial"/>
+          <w:color w:val="000000"/>
+          <w:sz w:val="22"/>
+          <w:szCs w:val="22"/>
+        </w:rPr>
+        <w:t xml:space="preserve"> on the </w:t>
       </w:r>
       <w:r>
         <w:rPr>
@@ -564,8 +584,9 @@
           <w:szCs w:val="22"/>
           <w:lang w:val="en-US"/>
         </w:rPr>
-        <w:t>Margaret Gacheru</w:t>
-      </w:r>
+        <w:t xml:space="preserve">Margaret </w:t>
+      </w:r>
+      <w:proofErr w:type="spellStart"/>
       <w:r>
         <w:rPr>
           <w:rFonts w:ascii="Proxima Nova Rg" w:hAnsi="Proxima Nova Rg"/>
@@ -573,6 +594,16 @@
           <w:szCs w:val="22"/>
           <w:lang w:val="en-US"/>
         </w:rPr>
+        <w:t>Gacheru</w:t>
+      </w:r>
+      <w:proofErr w:type="spellEnd"/>
+      <w:r>
+        <w:rPr>
+          <w:rFonts w:ascii="Proxima Nova Rg" w:hAnsi="Proxima Nova Rg"/>
+          <w:sz w:val="22"/>
+          <w:szCs w:val="22"/>
+          <w:lang w:val="en-US"/>
+        </w:rPr>
         <w:t xml:space="preserve"> (</w:t>
       </w:r>
       <w:r>
@@ -631,6 +662,7 @@
           <w:lang w:val="fr-FR"/>
         </w:rPr>
       </w:pPr>
+      <w:proofErr w:type="spellStart"/>
       <w:r>
         <w:rPr>
           <w:rFonts w:ascii="Proxima Nova Rg" w:hAnsi="Proxima Nova Rg"/>
@@ -638,7 +670,37 @@
           <w:szCs w:val="22"/>
           <w:lang w:val="fr-FR"/>
         </w:rPr>
-        <w:t>Hana Akbarnejad (ha2546)</w:t>
+        <w:t>Hana</w:t>
+      </w:r>
+      <w:proofErr w:type="spellEnd"/>
+      <w:r>
+        <w:rPr>
+          <w:rFonts w:ascii="Proxima Nova Rg" w:hAnsi="Proxima Nova Rg"/>
+          <w:sz w:val="22"/>
+          <w:szCs w:val="22"/>
+          <w:lang w:val="fr-FR"/>
+        </w:rPr>
+        <w:t xml:space="preserve"> </w:t>
+      </w:r>
+      <w:proofErr w:type="spellStart"/>
+      <w:r>
+        <w:rPr>
+          <w:rFonts w:ascii="Proxima Nova Rg" w:hAnsi="Proxima Nova Rg"/>
+          <w:sz w:val="22"/>
+          <w:szCs w:val="22"/>
+          <w:lang w:val="fr-FR"/>
+        </w:rPr>
+        <w:t>Akbarnejad</w:t>
+      </w:r>
+      <w:proofErr w:type="spellEnd"/>
+      <w:r>
+        <w:rPr>
+          <w:rFonts w:ascii="Proxima Nova Rg" w:hAnsi="Proxima Nova Rg"/>
+          <w:sz w:val="22"/>
+          <w:szCs w:val="22"/>
+          <w:lang w:val="fr-FR"/>
+        </w:rPr>
+        <w:t xml:space="preserve"> (ha2546)</w:t>
       </w:r>
     </w:p>
     <w:p>
@@ -658,7 +720,27 @@
           <w:szCs w:val="22"/>
           <w:lang w:val="fr-FR"/>
         </w:rPr>
-        <w:t>Bryan Bunning (bjb2178)</w:t>
+        <w:t xml:space="preserve">Bryan </w:t>
+      </w:r>
+      <w:proofErr w:type="spellStart"/>
+      <w:r>
+        <w:rPr>
+          <w:rFonts w:ascii="Proxima Nova Rg" w:hAnsi="Proxima Nova Rg"/>
+          <w:sz w:val="22"/>
+          <w:szCs w:val="22"/>
+          <w:lang w:val="fr-FR"/>
+        </w:rPr>
+        <w:t>Bunning</w:t>
+      </w:r>
+      <w:proofErr w:type="spellEnd"/>
+      <w:r>
+        <w:rPr>
+          <w:rFonts w:ascii="Proxima Nova Rg" w:hAnsi="Proxima Nova Rg"/>
+          <w:sz w:val="22"/>
+          <w:szCs w:val="22"/>
+          <w:lang w:val="fr-FR"/>
+        </w:rPr>
+        <w:t xml:space="preserve"> (bjb2178)</w:t>
       </w:r>
     </w:p>
     <w:p>
@@ -671,6 +753,7 @@
           <w:lang w:val="fr-FR"/>
         </w:rPr>
       </w:pPr>
+      <w:proofErr w:type="spellStart"/>
       <w:r>
         <w:rPr>
           <w:rFonts w:ascii="Proxima Nova Rg" w:hAnsi="Proxima Nova Rg"/>
@@ -678,7 +761,17 @@
           <w:szCs w:val="22"/>
           <w:lang w:val="fr-FR"/>
         </w:rPr>
-        <w:t>Junxian Chen (jc5314)</w:t>
+        <w:t>Junxian</w:t>
+      </w:r>
+      <w:proofErr w:type="spellEnd"/>
+      <w:r>
+        <w:rPr>
+          <w:rFonts w:ascii="Proxima Nova Rg" w:hAnsi="Proxima Nova Rg"/>
+          <w:sz w:val="22"/>
+          <w:szCs w:val="22"/>
+          <w:lang w:val="fr-FR"/>
+        </w:rPr>
+        <w:t xml:space="preserve"> Chen (jc5314)</w:t>
       </w:r>
     </w:p>
     <w:p>
@@ -711,6 +804,7 @@
           <w:lang w:val="fr-FR"/>
         </w:rPr>
       </w:pPr>
+      <w:proofErr w:type="spellStart"/>
       <w:r>
         <w:rPr>
           <w:rFonts w:ascii="Proxima Nova Rg" w:hAnsi="Proxima Nova Rg"/>
@@ -718,7 +812,17 @@
           <w:szCs w:val="22"/>
           <w:lang w:val="fr-FR"/>
         </w:rPr>
-        <w:t>Sibei Liu (sl4660)</w:t>
+        <w:t>Sibei</w:t>
+      </w:r>
+      <w:proofErr w:type="spellEnd"/>
+      <w:r>
+        <w:rPr>
+          <w:rFonts w:ascii="Proxima Nova Rg" w:hAnsi="Proxima Nova Rg"/>
+          <w:sz w:val="22"/>
+          <w:szCs w:val="22"/>
+          <w:lang w:val="fr-FR"/>
+        </w:rPr>
+        <w:t xml:space="preserve"> Liu (sl4660)</w:t>
       </w:r>
     </w:p>
     <w:p>
@@ -738,7 +842,27 @@
           <w:szCs w:val="22"/>
           <w:lang w:val="fr-FR"/>
         </w:rPr>
-        <w:t>Robert Tumasian III (rat2134)</w:t>
+        <w:t xml:space="preserve">Robert </w:t>
+      </w:r>
+      <w:proofErr w:type="spellStart"/>
+      <w:r>
+        <w:rPr>
+          <w:rFonts w:ascii="Proxima Nova Rg" w:hAnsi="Proxima Nova Rg"/>
+          <w:sz w:val="22"/>
+          <w:szCs w:val="22"/>
+          <w:lang w:val="fr-FR"/>
+        </w:rPr>
+        <w:t>Tumasian</w:t>
+      </w:r>
+      <w:proofErr w:type="spellEnd"/>
+      <w:r>
+        <w:rPr>
+          <w:rFonts w:ascii="Proxima Nova Rg" w:hAnsi="Proxima Nova Rg"/>
+          <w:sz w:val="22"/>
+          <w:szCs w:val="22"/>
+          <w:lang w:val="fr-FR"/>
+        </w:rPr>
+        <w:t xml:space="preserve"> III (rat2134)</w:t>
       </w:r>
     </w:p>
     <w:p>
@@ -752,6 +876,7 @@
           <w:lang w:val="fr-FR"/>
         </w:rPr>
       </w:pPr>
+      <w:proofErr w:type="spellStart"/>
       <w:r>
         <w:rPr>
           <w:rFonts w:ascii="Proxima Nova Rg" w:hAnsi="Proxima Nova Rg"/>
@@ -759,7 +884,37 @@
           <w:szCs w:val="22"/>
           <w:lang w:val="fr-FR"/>
         </w:rPr>
-        <w:t>Yuanzhi Yu (yy3019)</w:t>
+        <w:t>Yuanzhi</w:t>
+      </w:r>
+      <w:proofErr w:type="spellEnd"/>
+      <w:r>
+        <w:rPr>
+          <w:rFonts w:ascii="Proxima Nova Rg" w:hAnsi="Proxima Nova Rg"/>
+          <w:sz w:val="22"/>
+          <w:szCs w:val="22"/>
+          <w:lang w:val="fr-FR"/>
+        </w:rPr>
+        <w:t xml:space="preserve"> </w:t>
+      </w:r>
+      <w:proofErr w:type="spellStart"/>
+      <w:r>
+        <w:rPr>
+          <w:rFonts w:ascii="Proxima Nova Rg" w:hAnsi="Proxima Nova Rg"/>
+          <w:sz w:val="22"/>
+          <w:szCs w:val="22"/>
+          <w:lang w:val="fr-FR"/>
+        </w:rPr>
+        <w:t>Yu</w:t>
+      </w:r>
+      <w:proofErr w:type="spellEnd"/>
+      <w:r>
+        <w:rPr>
+          <w:rFonts w:ascii="Proxima Nova Rg" w:hAnsi="Proxima Nova Rg"/>
+          <w:sz w:val="22"/>
+          <w:szCs w:val="22"/>
+          <w:lang w:val="fr-FR"/>
+        </w:rPr>
+        <w:t xml:space="preserve"> (yy3019)</w:t>
       </w:r>
     </w:p>
     <w:p>
@@ -781,6 +936,7 @@
           <w:docGrid w:linePitch="360"/>
         </w:sectPr>
       </w:pPr>
+      <w:proofErr w:type="spellStart"/>
       <w:r>
         <w:rPr>
           <w:rFonts w:ascii="Proxima Nova Rg" w:hAnsi="Proxima Nova Rg"/>
@@ -788,7 +944,17 @@
           <w:szCs w:val="22"/>
           <w:lang w:val="fr-FR"/>
         </w:rPr>
-        <w:t>Duzhi Zhao (dz2426)</w:t>
+        <w:t>Duzhi</w:t>
+      </w:r>
+      <w:proofErr w:type="spellEnd"/>
+      <w:r>
+        <w:rPr>
+          <w:rFonts w:ascii="Proxima Nova Rg" w:hAnsi="Proxima Nova Rg"/>
+          <w:sz w:val="22"/>
+          <w:szCs w:val="22"/>
+          <w:lang w:val="fr-FR"/>
+        </w:rPr>
+        <w:t xml:space="preserve"> Zhao (dz2426)</w:t>
       </w:r>
     </w:p>
     <w:p>
@@ -847,8 +1013,9 @@
           <w:szCs w:val="22"/>
           <w:lang w:val="fr-FR"/>
         </w:rPr>
-        <w:t>Live (synchronous) sessions will be held once in each module; details on the dates are below. These sessions will be on Tuesday or Thursday, 10:00 - 11:20</w:t>
-      </w:r>
+        <w:t>Live (</w:t>
+      </w:r>
+      <w:proofErr w:type="spellStart"/>
       <w:r>
         <w:rPr>
           <w:rFonts w:ascii="Proxima Nova Rg" w:hAnsi="Proxima Nova Rg"/>
@@ -857,7 +1024,336 @@
           <w:szCs w:val="22"/>
           <w:lang w:val="fr-FR"/>
         </w:rPr>
-        <w:t>, and zoom information is available on the Courseworks page for the course</w:t>
+        <w:t>synchronous</w:t>
+      </w:r>
+      <w:proofErr w:type="spellEnd"/>
+      <w:r>
+        <w:rPr>
+          <w:rFonts w:ascii="Proxima Nova Rg" w:hAnsi="Proxima Nova Rg"/>
+          <w:bCs/>
+          <w:sz w:val="22"/>
+          <w:szCs w:val="22"/>
+          <w:lang w:val="fr-FR"/>
+        </w:rPr>
+        <w:t xml:space="preserve">) sessions </w:t>
+      </w:r>
+      <w:proofErr w:type="spellStart"/>
+      <w:r>
+        <w:rPr>
+          <w:rFonts w:ascii="Proxima Nova Rg" w:hAnsi="Proxima Nova Rg"/>
+          <w:bCs/>
+          <w:sz w:val="22"/>
+          <w:szCs w:val="22"/>
+          <w:lang w:val="fr-FR"/>
+        </w:rPr>
+        <w:t>will</w:t>
+      </w:r>
+      <w:proofErr w:type="spellEnd"/>
+      <w:r>
+        <w:rPr>
+          <w:rFonts w:ascii="Proxima Nova Rg" w:hAnsi="Proxima Nova Rg"/>
+          <w:bCs/>
+          <w:sz w:val="22"/>
+          <w:szCs w:val="22"/>
+          <w:lang w:val="fr-FR"/>
+        </w:rPr>
+        <w:t xml:space="preserve"> </w:t>
+      </w:r>
+      <w:proofErr w:type="spellStart"/>
+      <w:r>
+        <w:rPr>
+          <w:rFonts w:ascii="Proxima Nova Rg" w:hAnsi="Proxima Nova Rg"/>
+          <w:bCs/>
+          <w:sz w:val="22"/>
+          <w:szCs w:val="22"/>
+          <w:lang w:val="fr-FR"/>
+        </w:rPr>
+        <w:t>be</w:t>
+      </w:r>
+      <w:proofErr w:type="spellEnd"/>
+      <w:r>
+        <w:rPr>
+          <w:rFonts w:ascii="Proxima Nova Rg" w:hAnsi="Proxima Nova Rg"/>
+          <w:bCs/>
+          <w:sz w:val="22"/>
+          <w:szCs w:val="22"/>
+          <w:lang w:val="fr-FR"/>
+        </w:rPr>
+        <w:t xml:space="preserve"> </w:t>
+      </w:r>
+      <w:proofErr w:type="spellStart"/>
+      <w:r>
+        <w:rPr>
+          <w:rFonts w:ascii="Proxima Nova Rg" w:hAnsi="Proxima Nova Rg"/>
+          <w:bCs/>
+          <w:sz w:val="22"/>
+          <w:szCs w:val="22"/>
+          <w:lang w:val="fr-FR"/>
+        </w:rPr>
+        <w:t>held</w:t>
+      </w:r>
+      <w:proofErr w:type="spellEnd"/>
+      <w:r>
+        <w:rPr>
+          <w:rFonts w:ascii="Proxima Nova Rg" w:hAnsi="Proxima Nova Rg"/>
+          <w:bCs/>
+          <w:sz w:val="22"/>
+          <w:szCs w:val="22"/>
+          <w:lang w:val="fr-FR"/>
+        </w:rPr>
+        <w:t xml:space="preserve"> once in </w:t>
+      </w:r>
+      <w:proofErr w:type="spellStart"/>
+      <w:r>
+        <w:rPr>
+          <w:rFonts w:ascii="Proxima Nova Rg" w:hAnsi="Proxima Nova Rg"/>
+          <w:bCs/>
+          <w:sz w:val="22"/>
+          <w:szCs w:val="22"/>
+          <w:lang w:val="fr-FR"/>
+        </w:rPr>
+        <w:t>each</w:t>
+      </w:r>
+      <w:proofErr w:type="spellEnd"/>
+      <w:r>
+        <w:rPr>
+          <w:rFonts w:ascii="Proxima Nova Rg" w:hAnsi="Proxima Nova Rg"/>
+          <w:bCs/>
+          <w:sz w:val="22"/>
+          <w:szCs w:val="22"/>
+          <w:lang w:val="fr-FR"/>
+        </w:rPr>
+        <w:t xml:space="preserve"> </w:t>
+      </w:r>
+      <w:proofErr w:type="gramStart"/>
+      <w:r>
+        <w:rPr>
+          <w:rFonts w:ascii="Proxima Nova Rg" w:hAnsi="Proxima Nova Rg"/>
+          <w:bCs/>
+          <w:sz w:val="22"/>
+          <w:szCs w:val="22"/>
+          <w:lang w:val="fr-FR"/>
+        </w:rPr>
+        <w:t>module;</w:t>
+      </w:r>
+      <w:proofErr w:type="gramEnd"/>
+      <w:r>
+        <w:rPr>
+          <w:rFonts w:ascii="Proxima Nova Rg" w:hAnsi="Proxima Nova Rg"/>
+          <w:bCs/>
+          <w:sz w:val="22"/>
+          <w:szCs w:val="22"/>
+          <w:lang w:val="fr-FR"/>
+        </w:rPr>
+        <w:t xml:space="preserve"> </w:t>
+      </w:r>
+      <w:proofErr w:type="spellStart"/>
+      <w:r>
+        <w:rPr>
+          <w:rFonts w:ascii="Proxima Nova Rg" w:hAnsi="Proxima Nova Rg"/>
+          <w:bCs/>
+          <w:sz w:val="22"/>
+          <w:szCs w:val="22"/>
+          <w:lang w:val="fr-FR"/>
+        </w:rPr>
+        <w:t>details</w:t>
+      </w:r>
+      <w:proofErr w:type="spellEnd"/>
+      <w:r>
+        <w:rPr>
+          <w:rFonts w:ascii="Proxima Nova Rg" w:hAnsi="Proxima Nova Rg"/>
+          <w:bCs/>
+          <w:sz w:val="22"/>
+          <w:szCs w:val="22"/>
+          <w:lang w:val="fr-FR"/>
+        </w:rPr>
+        <w:t xml:space="preserve"> on the dates are </w:t>
+      </w:r>
+      <w:proofErr w:type="spellStart"/>
+      <w:r>
+        <w:rPr>
+          <w:rFonts w:ascii="Proxima Nova Rg" w:hAnsi="Proxima Nova Rg"/>
+          <w:bCs/>
+          <w:sz w:val="22"/>
+          <w:szCs w:val="22"/>
+          <w:lang w:val="fr-FR"/>
+        </w:rPr>
+        <w:t>below</w:t>
+      </w:r>
+      <w:proofErr w:type="spellEnd"/>
+      <w:r>
+        <w:rPr>
+          <w:rFonts w:ascii="Proxima Nova Rg" w:hAnsi="Proxima Nova Rg"/>
+          <w:bCs/>
+          <w:sz w:val="22"/>
+          <w:szCs w:val="22"/>
+          <w:lang w:val="fr-FR"/>
+        </w:rPr>
+        <w:t xml:space="preserve">. </w:t>
+      </w:r>
+      <w:proofErr w:type="spellStart"/>
+      <w:r>
+        <w:rPr>
+          <w:rFonts w:ascii="Proxima Nova Rg" w:hAnsi="Proxima Nova Rg"/>
+          <w:bCs/>
+          <w:sz w:val="22"/>
+          <w:szCs w:val="22"/>
+          <w:lang w:val="fr-FR"/>
+        </w:rPr>
+        <w:t>These</w:t>
+      </w:r>
+      <w:proofErr w:type="spellEnd"/>
+      <w:r>
+        <w:rPr>
+          <w:rFonts w:ascii="Proxima Nova Rg" w:hAnsi="Proxima Nova Rg"/>
+          <w:bCs/>
+          <w:sz w:val="22"/>
+          <w:szCs w:val="22"/>
+          <w:lang w:val="fr-FR"/>
+        </w:rPr>
+        <w:t xml:space="preserve"> sessions </w:t>
+      </w:r>
+      <w:proofErr w:type="spellStart"/>
+      <w:r>
+        <w:rPr>
+          <w:rFonts w:ascii="Proxima Nova Rg" w:hAnsi="Proxima Nova Rg"/>
+          <w:bCs/>
+          <w:sz w:val="22"/>
+          <w:szCs w:val="22"/>
+          <w:lang w:val="fr-FR"/>
+        </w:rPr>
+        <w:t>will</w:t>
+      </w:r>
+      <w:proofErr w:type="spellEnd"/>
+      <w:r>
+        <w:rPr>
+          <w:rFonts w:ascii="Proxima Nova Rg" w:hAnsi="Proxima Nova Rg"/>
+          <w:bCs/>
+          <w:sz w:val="22"/>
+          <w:szCs w:val="22"/>
+          <w:lang w:val="fr-FR"/>
+        </w:rPr>
+        <w:t xml:space="preserve"> </w:t>
+      </w:r>
+      <w:proofErr w:type="spellStart"/>
+      <w:r>
+        <w:rPr>
+          <w:rFonts w:ascii="Proxima Nova Rg" w:hAnsi="Proxima Nova Rg"/>
+          <w:bCs/>
+          <w:sz w:val="22"/>
+          <w:szCs w:val="22"/>
+          <w:lang w:val="fr-FR"/>
+        </w:rPr>
+        <w:t>be</w:t>
+      </w:r>
+      <w:proofErr w:type="spellEnd"/>
+      <w:r>
+        <w:rPr>
+          <w:rFonts w:ascii="Proxima Nova Rg" w:hAnsi="Proxima Nova Rg"/>
+          <w:bCs/>
+          <w:sz w:val="22"/>
+          <w:szCs w:val="22"/>
+          <w:lang w:val="fr-FR"/>
+        </w:rPr>
+        <w:t xml:space="preserve"> on Tuesday or Thursday, </w:t>
+      </w:r>
+      <w:proofErr w:type="gramStart"/>
+      <w:r>
+        <w:rPr>
+          <w:rFonts w:ascii="Proxima Nova Rg" w:hAnsi="Proxima Nova Rg"/>
+          <w:bCs/>
+          <w:sz w:val="22"/>
+          <w:szCs w:val="22"/>
+          <w:lang w:val="fr-FR"/>
+        </w:rPr>
+        <w:t>10:</w:t>
+      </w:r>
+      <w:proofErr w:type="gramEnd"/>
+      <w:r>
+        <w:rPr>
+          <w:rFonts w:ascii="Proxima Nova Rg" w:hAnsi="Proxima Nova Rg"/>
+          <w:bCs/>
+          <w:sz w:val="22"/>
+          <w:szCs w:val="22"/>
+          <w:lang w:val="fr-FR"/>
+        </w:rPr>
+        <w:t>00 - 11:20</w:t>
+      </w:r>
+      <w:r>
+        <w:rPr>
+          <w:rFonts w:ascii="Proxima Nova Rg" w:hAnsi="Proxima Nova Rg"/>
+          <w:bCs/>
+          <w:sz w:val="22"/>
+          <w:szCs w:val="22"/>
+          <w:lang w:val="fr-FR"/>
+        </w:rPr>
+        <w:t xml:space="preserve">, and zoom information </w:t>
+      </w:r>
+      <w:proofErr w:type="spellStart"/>
+      <w:r>
+        <w:rPr>
+          <w:rFonts w:ascii="Proxima Nova Rg" w:hAnsi="Proxima Nova Rg"/>
+          <w:bCs/>
+          <w:sz w:val="22"/>
+          <w:szCs w:val="22"/>
+          <w:lang w:val="fr-FR"/>
+        </w:rPr>
+        <w:t>is</w:t>
+      </w:r>
+      <w:proofErr w:type="spellEnd"/>
+      <w:r>
+        <w:rPr>
+          <w:rFonts w:ascii="Proxima Nova Rg" w:hAnsi="Proxima Nova Rg"/>
+          <w:bCs/>
+          <w:sz w:val="22"/>
+          <w:szCs w:val="22"/>
+          <w:lang w:val="fr-FR"/>
+        </w:rPr>
+        <w:t xml:space="preserve"> </w:t>
+      </w:r>
+      <w:proofErr w:type="spellStart"/>
+      <w:r>
+        <w:rPr>
+          <w:rFonts w:ascii="Proxima Nova Rg" w:hAnsi="Proxima Nova Rg"/>
+          <w:bCs/>
+          <w:sz w:val="22"/>
+          <w:szCs w:val="22"/>
+          <w:lang w:val="fr-FR"/>
+        </w:rPr>
+        <w:t>available</w:t>
+      </w:r>
+      <w:proofErr w:type="spellEnd"/>
+      <w:r>
+        <w:rPr>
+          <w:rFonts w:ascii="Proxima Nova Rg" w:hAnsi="Proxima Nova Rg"/>
+          <w:bCs/>
+          <w:sz w:val="22"/>
+          <w:szCs w:val="22"/>
+          <w:lang w:val="fr-FR"/>
+        </w:rPr>
+        <w:t xml:space="preserve"> on the </w:t>
+      </w:r>
+      <w:proofErr w:type="spellStart"/>
+      <w:r>
+        <w:rPr>
+          <w:rFonts w:ascii="Proxima Nova Rg" w:hAnsi="Proxima Nova Rg"/>
+          <w:bCs/>
+          <w:sz w:val="22"/>
+          <w:szCs w:val="22"/>
+          <w:lang w:val="fr-FR"/>
+        </w:rPr>
+        <w:t>Courseworks</w:t>
+      </w:r>
+      <w:proofErr w:type="spellEnd"/>
+      <w:r>
+        <w:rPr>
+          <w:rFonts w:ascii="Proxima Nova Rg" w:hAnsi="Proxima Nova Rg"/>
+          <w:bCs/>
+          <w:sz w:val="22"/>
+          <w:szCs w:val="22"/>
+          <w:lang w:val="fr-FR"/>
+        </w:rPr>
+        <w:t xml:space="preserve"> page for the course</w:t>
       </w:r>
       <w:r>
         <w:rPr>
@@ -920,8 +1416,9 @@
           <w:sz w:val="22"/>
           <w:szCs w:val="22"/>
         </w:rPr>
-        <w:t xml:space="preserve">There are several ways to get help answering course related questions. The course website through courseworks includes a discussion board, and we encourage students to proactively use this as a way to get help and to help others. For more complex issues, </w:t>
-      </w:r>
+        <w:t xml:space="preserve">There are several ways to get help answering course related questions. The course website through </w:t>
+      </w:r>
+      <w:proofErr w:type="spellStart"/>
       <w:r>
         <w:rPr>
           <w:rFonts w:ascii="Proxima Nova Rg" w:hAnsi="Proxima Nova Rg" w:cs="Arial"/>
@@ -929,8 +1426,9 @@
           <w:sz w:val="22"/>
           <w:szCs w:val="22"/>
         </w:rPr>
-        <w:t xml:space="preserve">office hours </w:t>
-      </w:r>
+        <w:t>courseworks</w:t>
+      </w:r>
+      <w:proofErr w:type="spellEnd"/>
       <w:r>
         <w:rPr>
           <w:rFonts w:ascii="Proxima Nova Rg" w:hAnsi="Proxima Nova Rg" w:cs="Arial"/>
@@ -938,7 +1436,7 @@
           <w:sz w:val="22"/>
           <w:szCs w:val="22"/>
         </w:rPr>
-        <w:t>may be more appropriate</w:t>
+        <w:t xml:space="preserve"> includes a discussion board, and we encourage students to proactively use this as a way to get help and to help others. For more complex issues, </w:t>
       </w:r>
       <w:r>
         <w:rPr>
@@ -947,7 +1445,7 @@
           <w:sz w:val="22"/>
           <w:szCs w:val="22"/>
         </w:rPr>
-        <w:t xml:space="preserve"> </w:t>
+        <w:t xml:space="preserve">office hours </w:t>
       </w:r>
       <w:r>
         <w:rPr>
@@ -956,7 +1454,7 @@
           <w:sz w:val="22"/>
           <w:szCs w:val="22"/>
         </w:rPr>
-        <w:t>(</w:t>
+        <w:t>may be more appropriate</w:t>
       </w:r>
       <w:r>
         <w:rPr>
@@ -965,7 +1463,7 @@
           <w:sz w:val="22"/>
           <w:szCs w:val="22"/>
         </w:rPr>
-        <w:t>Tues</w:t>
+        <w:t xml:space="preserve"> </w:t>
       </w:r>
       <w:r>
         <w:rPr>
@@ -974,7 +1472,7 @@
           <w:sz w:val="22"/>
           <w:szCs w:val="22"/>
         </w:rPr>
-        <w:t>-</w:t>
+        <w:t>(</w:t>
       </w:r>
       <w:r>
         <w:rPr>
@@ -983,7 +1481,7 @@
           <w:sz w:val="22"/>
           <w:szCs w:val="22"/>
         </w:rPr>
-        <w:t>F</w:t>
+        <w:t>Tues</w:t>
       </w:r>
       <w:r>
         <w:rPr>
@@ -992,7 +1490,7 @@
           <w:sz w:val="22"/>
           <w:szCs w:val="22"/>
         </w:rPr>
-        <w:t xml:space="preserve"> </w:t>
+        <w:t>-</w:t>
       </w:r>
       <w:r>
         <w:rPr>
@@ -1001,7 +1499,7 @@
           <w:sz w:val="22"/>
           <w:szCs w:val="22"/>
         </w:rPr>
-        <w:t>11:30</w:t>
+        <w:t>F</w:t>
       </w:r>
       <w:r>
         <w:rPr>
@@ -1010,7 +1508,7 @@
           <w:sz w:val="22"/>
           <w:szCs w:val="22"/>
         </w:rPr>
-        <w:t>AM</w:t>
+        <w:t xml:space="preserve"> </w:t>
       </w:r>
       <w:r>
         <w:rPr>
@@ -1019,7 +1517,7 @@
           <w:sz w:val="22"/>
           <w:szCs w:val="22"/>
         </w:rPr>
-        <w:t>-</w:t>
+        <w:t>11:30</w:t>
       </w:r>
       <w:r>
         <w:rPr>
@@ -1028,7 +1526,7 @@
           <w:sz w:val="22"/>
           <w:szCs w:val="22"/>
         </w:rPr>
-        <w:t>12</w:t>
+        <w:t>AM</w:t>
       </w:r>
       <w:r>
         <w:rPr>
@@ -1037,7 +1535,7 @@
           <w:sz w:val="22"/>
           <w:szCs w:val="22"/>
         </w:rPr>
-        <w:t>:</w:t>
+        <w:t>-</w:t>
       </w:r>
       <w:r>
         <w:rPr>
@@ -1046,7 +1544,7 @@
           <w:sz w:val="22"/>
           <w:szCs w:val="22"/>
         </w:rPr>
-        <w:t>5</w:t>
+        <w:t>12</w:t>
       </w:r>
       <w:r>
         <w:rPr>
@@ -1055,7 +1553,7 @@
           <w:sz w:val="22"/>
           <w:szCs w:val="22"/>
         </w:rPr>
-        <w:t>0</w:t>
+        <w:t>:</w:t>
       </w:r>
       <w:r>
         <w:rPr>
@@ -1064,7 +1562,7 @@
           <w:sz w:val="22"/>
           <w:szCs w:val="22"/>
         </w:rPr>
-        <w:t>PM</w:t>
+        <w:t>5</w:t>
       </w:r>
       <w:r>
         <w:rPr>
@@ -1073,7 +1571,7 @@
           <w:sz w:val="22"/>
           <w:szCs w:val="22"/>
         </w:rPr>
-        <w:t xml:space="preserve">; </w:t>
+        <w:t>0</w:t>
       </w:r>
       <w:r>
         <w:rPr>
@@ -1082,7 +1580,7 @@
           <w:sz w:val="22"/>
           <w:szCs w:val="22"/>
         </w:rPr>
-        <w:t>M-</w:t>
+        <w:t>PM</w:t>
       </w:r>
       <w:r>
         <w:rPr>
@@ -1091,7 +1589,7 @@
           <w:sz w:val="22"/>
           <w:szCs w:val="22"/>
         </w:rPr>
-        <w:t xml:space="preserve">Th </w:t>
+        <w:t xml:space="preserve">; </w:t>
       </w:r>
       <w:r>
         <w:rPr>
@@ -1100,7 +1598,7 @@
           <w:sz w:val="22"/>
           <w:szCs w:val="22"/>
         </w:rPr>
-        <w:t>7</w:t>
+        <w:t>M-</w:t>
       </w:r>
       <w:r>
         <w:rPr>
@@ -1109,7 +1607,7 @@
           <w:sz w:val="22"/>
           <w:szCs w:val="22"/>
         </w:rPr>
-        <w:t>:</w:t>
+        <w:t xml:space="preserve">Th </w:t>
       </w:r>
       <w:r>
         <w:rPr>
@@ -1118,7 +1616,7 @@
           <w:sz w:val="22"/>
           <w:szCs w:val="22"/>
         </w:rPr>
-        <w:t>30</w:t>
+        <w:t>7</w:t>
       </w:r>
       <w:r>
         <w:rPr>
@@ -1127,7 +1625,7 @@
           <w:sz w:val="22"/>
           <w:szCs w:val="22"/>
         </w:rPr>
-        <w:t>-</w:t>
+        <w:t>:</w:t>
       </w:r>
       <w:r>
         <w:rPr>
@@ -1136,7 +1634,7 @@
           <w:sz w:val="22"/>
           <w:szCs w:val="22"/>
         </w:rPr>
-        <w:t>8</w:t>
+        <w:t>30</w:t>
       </w:r>
       <w:r>
         <w:rPr>
@@ -1145,7 +1643,7 @@
           <w:sz w:val="22"/>
           <w:szCs w:val="22"/>
         </w:rPr>
-        <w:t>:</w:t>
+        <w:t>-</w:t>
       </w:r>
       <w:r>
         <w:rPr>
@@ -1154,7 +1652,7 @@
           <w:sz w:val="22"/>
           <w:szCs w:val="22"/>
         </w:rPr>
-        <w:t>5</w:t>
+        <w:t>8</w:t>
       </w:r>
       <w:r>
         <w:rPr>
@@ -1163,7 +1661,7 @@
           <w:sz w:val="22"/>
           <w:szCs w:val="22"/>
         </w:rPr>
-        <w:t>0</w:t>
+        <w:t>:</w:t>
       </w:r>
       <w:r>
         <w:rPr>
@@ -1172,7 +1670,7 @@
           <w:sz w:val="22"/>
           <w:szCs w:val="22"/>
         </w:rPr>
-        <w:t>PM</w:t>
+        <w:t>5</w:t>
       </w:r>
       <w:r>
         <w:rPr>
@@ -1181,7 +1679,7 @@
           <w:sz w:val="22"/>
           <w:szCs w:val="22"/>
         </w:rPr>
-        <w:t>;</w:t>
+        <w:t>0</w:t>
       </w:r>
       <w:r>
         <w:rPr>
@@ -1190,7 +1688,7 @@
           <w:sz w:val="22"/>
           <w:szCs w:val="22"/>
         </w:rPr>
-        <w:t xml:space="preserve"> and by appointment</w:t>
+        <w:t>PM</w:t>
       </w:r>
       <w:r>
         <w:rPr>
@@ -1199,8 +1697,37 @@
           <w:sz w:val="22"/>
           <w:szCs w:val="22"/>
         </w:rPr>
-        <w:t>. Zoom information is available via Courseworks</w:t>
-      </w:r>
+        <w:t>;</w:t>
+      </w:r>
+      <w:r>
+        <w:rPr>
+          <w:rFonts w:ascii="Proxima Nova Rg" w:hAnsi="Proxima Nova Rg" w:cs="Arial"/>
+          <w:color w:val="000000"/>
+          <w:sz w:val="22"/>
+          <w:szCs w:val="22"/>
+        </w:rPr>
+        <w:t xml:space="preserve"> and by appointment</w:t>
+      </w:r>
+      <w:r>
+        <w:rPr>
+          <w:rFonts w:ascii="Proxima Nova Rg" w:hAnsi="Proxima Nova Rg" w:cs="Arial"/>
+          <w:color w:val="000000"/>
+          <w:sz w:val="22"/>
+          <w:szCs w:val="22"/>
+        </w:rPr>
+        <w:t xml:space="preserve">. Zoom information is available via </w:t>
+      </w:r>
+      <w:proofErr w:type="spellStart"/>
+      <w:r>
+        <w:rPr>
+          <w:rFonts w:ascii="Proxima Nova Rg" w:hAnsi="Proxima Nova Rg" w:cs="Arial"/>
+          <w:color w:val="000000"/>
+          <w:sz w:val="22"/>
+          <w:szCs w:val="22"/>
+        </w:rPr>
+        <w:t>Courseworks</w:t>
+      </w:r>
+      <w:proofErr w:type="spellEnd"/>
       <w:r>
         <w:rPr>
           <w:rFonts w:ascii="Proxima Nova Rg" w:hAnsi="Proxima Nova Rg" w:cs="Arial"/>
@@ -1379,7 +1906,25 @@
           <w:sz w:val="22"/>
           <w:szCs w:val="22"/>
         </w:rPr>
-        <w:t>The Internet (stackoverflow; google; blog posts; twitter)</w:t>
+        <w:t>The Internet (</w:t>
+      </w:r>
+      <w:proofErr w:type="spellStart"/>
+      <w:r>
+        <w:rPr>
+          <w:rFonts w:ascii="Proxima Nova Rg" w:hAnsi="Proxima Nova Rg"/>
+          <w:sz w:val="22"/>
+          <w:szCs w:val="22"/>
+        </w:rPr>
+        <w:t>stackoverflow</w:t>
+      </w:r>
+      <w:proofErr w:type="spellEnd"/>
+      <w:r>
+        <w:rPr>
+          <w:rFonts w:ascii="Proxima Nova Rg" w:hAnsi="Proxima Nova Rg"/>
+          <w:sz w:val="22"/>
+          <w:szCs w:val="22"/>
+        </w:rPr>
+        <w:t>; google; blog posts; twitter)</w:t>
       </w:r>
     </w:p>
     <w:p>
@@ -1408,7 +1953,25 @@
           <w:sz w:val="22"/>
           <w:szCs w:val="22"/>
         </w:rPr>
-        <w:t xml:space="preserve"> by G. Grolemund and H. Wickham</w:t>
+        <w:t xml:space="preserve"> by G. </w:t>
+      </w:r>
+      <w:proofErr w:type="spellStart"/>
+      <w:r>
+        <w:rPr>
+          <w:rFonts w:ascii="Proxima Nova Rg" w:hAnsi="Proxima Nova Rg"/>
+          <w:sz w:val="22"/>
+          <w:szCs w:val="22"/>
+        </w:rPr>
+        <w:t>Grolemund</w:t>
+      </w:r>
+      <w:proofErr w:type="spellEnd"/>
+      <w:r>
+        <w:rPr>
+          <w:rFonts w:ascii="Proxima Nova Rg" w:hAnsi="Proxima Nova Rg"/>
+          <w:sz w:val="22"/>
+          <w:szCs w:val="22"/>
+        </w:rPr>
+        <w:t xml:space="preserve"> and H. Wickham</w:t>
       </w:r>
     </w:p>
     <w:p>
@@ -2217,6 +2780,7 @@
           <w:szCs w:val="22"/>
         </w:rPr>
       </w:pPr>
+      <w:proofErr w:type="spellStart"/>
       <w:r>
         <w:rPr>
           <w:rFonts w:ascii="Proxima Nova Rg" w:hAnsi="Proxima Nova Rg" w:cs="Arial"/>
@@ -2224,8 +2788,9 @@
           <w:sz w:val="22"/>
           <w:szCs w:val="22"/>
         </w:rPr>
-        <w:t>We will us</w:t>
-      </w:r>
+        <w:t>We</w:t>
+      </w:r>
+      <w:proofErr w:type="spellEnd"/>
       <w:r>
         <w:rPr>
           <w:rFonts w:ascii="Proxima Nova Rg" w:hAnsi="Proxima Nova Rg" w:cs="Arial"/>
@@ -2233,8 +2798,9 @@
           <w:sz w:val="22"/>
           <w:szCs w:val="22"/>
         </w:rPr>
-        <w:t xml:space="preserve">e R </w:t>
-      </w:r>
+        <w:t xml:space="preserve"> </w:t>
+      </w:r>
+      <w:proofErr w:type="spellStart"/>
       <w:r>
         <w:rPr>
           <w:rFonts w:ascii="Proxima Nova Rg" w:hAnsi="Proxima Nova Rg" w:cs="Arial"/>
@@ -2242,8 +2808,58 @@
           <w:sz w:val="22"/>
           <w:szCs w:val="22"/>
         </w:rPr>
-        <w:t>and RStudio</w:t>
-      </w:r>
+        <w:t>will</w:t>
+      </w:r>
+      <w:proofErr w:type="spellEnd"/>
+      <w:r>
+        <w:rPr>
+          <w:rFonts w:ascii="Proxima Nova Rg" w:hAnsi="Proxima Nova Rg" w:cs="Arial"/>
+          <w:color w:val="000000"/>
+          <w:sz w:val="22"/>
+          <w:szCs w:val="22"/>
+        </w:rPr>
+        <w:t xml:space="preserve"> us</w:t>
+      </w:r>
+      <w:r>
+        <w:rPr>
+          <w:rFonts w:ascii="Proxima Nova Rg" w:hAnsi="Proxima Nova Rg" w:cs="Arial"/>
+          <w:color w:val="000000"/>
+          <w:sz w:val="22"/>
+          <w:szCs w:val="22"/>
+        </w:rPr>
+        <w:t xml:space="preserve">e R </w:t>
+      </w:r>
+      <w:proofErr w:type="spellStart"/>
+      <w:r>
+        <w:rPr>
+          <w:rFonts w:ascii="Proxima Nova Rg" w:hAnsi="Proxima Nova Rg" w:cs="Arial"/>
+          <w:color w:val="000000"/>
+          <w:sz w:val="22"/>
+          <w:szCs w:val="22"/>
+        </w:rPr>
+        <w:t>and</w:t>
+      </w:r>
+      <w:proofErr w:type="spellEnd"/>
+      <w:r>
+        <w:rPr>
+          <w:rFonts w:ascii="Proxima Nova Rg" w:hAnsi="Proxima Nova Rg" w:cs="Arial"/>
+          <w:color w:val="000000"/>
+          <w:sz w:val="22"/>
+          <w:szCs w:val="22"/>
+        </w:rPr>
+        <w:t xml:space="preserve"> </w:t>
+      </w:r>
+      <w:proofErr w:type="spellStart"/>
+      <w:r>
+        <w:rPr>
+          <w:rFonts w:ascii="Proxima Nova Rg" w:hAnsi="Proxima Nova Rg" w:cs="Arial"/>
+          <w:color w:val="000000"/>
+          <w:sz w:val="22"/>
+          <w:szCs w:val="22"/>
+        </w:rPr>
+        <w:t>RStudio</w:t>
+      </w:r>
+      <w:proofErr w:type="spellEnd"/>
       <w:r>
         <w:rPr>
           <w:rFonts w:ascii="Proxima Nova Rg" w:hAnsi="Proxima Nova Rg" w:cs="Arial"/>
@@ -2671,7 +3287,34 @@
                 <w:sz w:val="22"/>
                 <w:szCs w:val="22"/>
               </w:rPr>
-              <w:t>7/8 – 7/10</w:t>
+              <w:t>9</w:t>
+            </w:r>
+            <w:r>
+              <w:rPr>
+                <w:rFonts w:ascii="Proxima Nova Rg" w:hAnsi="Proxima Nova Rg"/>
+                <w:b/>
+                <w:sz w:val="22"/>
+                <w:szCs w:val="22"/>
+              </w:rPr>
+              <w:t xml:space="preserve">/8 – </w:t>
+            </w:r>
+            <w:r>
+              <w:rPr>
+                <w:rFonts w:ascii="Proxima Nova Rg" w:hAnsi="Proxima Nova Rg"/>
+                <w:b/>
+                <w:sz w:val="22"/>
+                <w:szCs w:val="22"/>
+              </w:rPr>
+              <w:t>9</w:t>
+            </w:r>
+            <w:r>
+              <w:rPr>
+                <w:rFonts w:ascii="Proxima Nova Rg" w:hAnsi="Proxima Nova Rg"/>
+                <w:b/>
+                <w:sz w:val="22"/>
+                <w:szCs w:val="22"/>
+              </w:rPr>
+              <w:t>/10</w:t>
             </w:r>
           </w:p>
         </w:tc>
@@ -2728,7 +3371,27 @@
                 <w:sz w:val="22"/>
                 <w:szCs w:val="22"/>
               </w:rPr>
-              <w:t>What is DS?</w:t>
+              <w:t xml:space="preserve">What </w:t>
+            </w:r>
+            <w:proofErr w:type="gramStart"/>
+            <w:r>
+              <w:rPr>
+                <w:rFonts w:ascii="Proxima Nova Rg" w:hAnsi="Proxima Nova Rg"/>
+                <w:bCs/>
+                <w:sz w:val="22"/>
+                <w:szCs w:val="22"/>
+              </w:rPr>
+              <w:t>is</w:t>
+            </w:r>
+            <w:proofErr w:type="gramEnd"/>
+            <w:r>
+              <w:rPr>
+                <w:rFonts w:ascii="Proxima Nova Rg" w:hAnsi="Proxima Nova Rg"/>
+                <w:bCs/>
+                <w:sz w:val="22"/>
+                <w:szCs w:val="22"/>
+              </w:rPr>
+              <w:t xml:space="preserve"> DS?</w:t>
             </w:r>
           </w:p>
         </w:tc>
@@ -2802,7 +3465,34 @@
                 <w:sz w:val="22"/>
                 <w:szCs w:val="22"/>
               </w:rPr>
-              <w:t>7/10 – 7/19</w:t>
+              <w:t>9</w:t>
+            </w:r>
+            <w:r>
+              <w:rPr>
+                <w:rFonts w:ascii="Proxima Nova Rg" w:hAnsi="Proxima Nova Rg"/>
+                <w:b/>
+                <w:sz w:val="22"/>
+                <w:szCs w:val="22"/>
+              </w:rPr>
+              <w:t xml:space="preserve">/10 – </w:t>
+            </w:r>
+            <w:r>
+              <w:rPr>
+                <w:rFonts w:ascii="Proxima Nova Rg" w:hAnsi="Proxima Nova Rg"/>
+                <w:b/>
+                <w:sz w:val="22"/>
+                <w:szCs w:val="22"/>
+              </w:rPr>
+              <w:t>9</w:t>
+            </w:r>
+            <w:r>
+              <w:rPr>
+                <w:rFonts w:ascii="Proxima Nova Rg" w:hAnsi="Proxima Nova Rg"/>
+                <w:b/>
+                <w:sz w:val="22"/>
+                <w:szCs w:val="22"/>
+              </w:rPr>
+              <w:t>/19</w:t>
             </w:r>
           </w:p>
         </w:tc>
@@ -2962,7 +3652,34 @@
                 <w:sz w:val="22"/>
                 <w:szCs w:val="22"/>
               </w:rPr>
-              <w:t>7/21 – 7/30</w:t>
+              <w:t>9</w:t>
+            </w:r>
+            <w:r>
+              <w:rPr>
+                <w:rFonts w:ascii="Proxima Nova Rg" w:hAnsi="Proxima Nova Rg"/>
+                <w:b/>
+                <w:sz w:val="22"/>
+                <w:szCs w:val="22"/>
+              </w:rPr>
+              <w:t xml:space="preserve">/21 – </w:t>
+            </w:r>
+            <w:r>
+              <w:rPr>
+                <w:rFonts w:ascii="Proxima Nova Rg" w:hAnsi="Proxima Nova Rg"/>
+                <w:b/>
+                <w:sz w:val="22"/>
+                <w:szCs w:val="22"/>
+              </w:rPr>
+              <w:t>9</w:t>
+            </w:r>
+            <w:r>
+              <w:rPr>
+                <w:rFonts w:ascii="Proxima Nova Rg" w:hAnsi="Proxima Nova Rg"/>
+                <w:b/>
+                <w:sz w:val="22"/>
+                <w:szCs w:val="22"/>
+              </w:rPr>
+              <w:t>/30</w:t>
             </w:r>
           </w:p>
         </w:tc>
@@ -2986,7 +3703,27 @@
                 <w:sz w:val="22"/>
                 <w:szCs w:val="22"/>
               </w:rPr>
-              <w:t>Data Wrangling I</w:t>
+              <w:t xml:space="preserve">Data </w:t>
+            </w:r>
+            <w:proofErr w:type="gramStart"/>
+            <w:r>
+              <w:rPr>
+                <w:rFonts w:ascii="Proxima Nova Rg" w:hAnsi="Proxima Nova Rg"/>
+                <w:bCs/>
+                <w:sz w:val="22"/>
+                <w:szCs w:val="22"/>
+              </w:rPr>
+              <w:t>Wrangling</w:t>
+            </w:r>
+            <w:proofErr w:type="gramEnd"/>
+            <w:r>
+              <w:rPr>
+                <w:rFonts w:ascii="Proxima Nova Rg" w:hAnsi="Proxima Nova Rg"/>
+                <w:bCs/>
+                <w:sz w:val="22"/>
+                <w:szCs w:val="22"/>
+              </w:rPr>
+              <w:t xml:space="preserve"> I</w:t>
             </w:r>
           </w:p>
         </w:tc>
@@ -3596,6 +4333,7 @@
                 <w:szCs w:val="22"/>
               </w:rPr>
             </w:pPr>
+            <w:proofErr w:type="spellStart"/>
             <w:r>
               <w:rPr>
                 <w:rFonts w:ascii="Proxima Nova Rg" w:hAnsi="Proxima Nova Rg"/>
@@ -3603,7 +4341,17 @@
                 <w:sz w:val="22"/>
                 <w:szCs w:val="22"/>
               </w:rPr>
-              <w:t>Plotly + Dashboards</w:t>
+              <w:t>Plotly</w:t>
+            </w:r>
+            <w:proofErr w:type="spellEnd"/>
+            <w:r>
+              <w:rPr>
+                <w:rFonts w:ascii="Proxima Nova Rg" w:hAnsi="Proxima Nova Rg"/>
+                <w:bCs/>
+                <w:sz w:val="22"/>
+                <w:szCs w:val="22"/>
+              </w:rPr>
+              <w:t xml:space="preserve"> + Dashboards</w:t>
             </w:r>
           </w:p>
         </w:tc>
@@ -3744,8 +4492,19 @@
                 <w:sz w:val="22"/>
                 <w:szCs w:val="22"/>
               </w:rPr>
-              <w:t>Iteration and ListCols</w:t>
-            </w:r>
+              <w:t xml:space="preserve">Iteration and </w:t>
+            </w:r>
+            <w:proofErr w:type="spellStart"/>
+            <w:r>
+              <w:rPr>
+                <w:rFonts w:ascii="Proxima Nova Rg" w:hAnsi="Proxima Nova Rg"/>
+                <w:bCs/>
+                <w:sz w:val="22"/>
+                <w:szCs w:val="22"/>
+              </w:rPr>
+              <w:t>ListCols</w:t>
+            </w:r>
+            <w:proofErr w:type="spellEnd"/>
           </w:p>
           <w:p>
             <w:pPr>
@@ -4521,8 +5280,18 @@
                 <w:sz w:val="22"/>
                 <w:szCs w:val="22"/>
               </w:rPr>
-              <w:t>“50 Years of Data Science” by David Donoho</w:t>
-            </w:r>
+              <w:t xml:space="preserve">“50 Years of Data Science” by David </w:t>
+            </w:r>
+            <w:proofErr w:type="spellStart"/>
+            <w:r>
+              <w:rPr>
+                <w:rFonts w:ascii="Proxima Nova Rg" w:hAnsi="Proxima Nova Rg"/>
+                <w:sz w:val="22"/>
+                <w:szCs w:val="22"/>
+              </w:rPr>
+              <w:t>Donoho</w:t>
+            </w:r>
+            <w:proofErr w:type="spellEnd"/>
           </w:p>
           <w:p>
             <w:pPr>
@@ -5734,8 +6503,19 @@
                   <w:sz w:val="22"/>
                   <w:szCs w:val="22"/>
                 </w:rPr>
-                <w:t>Happy Git and GitHub for the useR</w:t>
+                <w:t xml:space="preserve">Happy Git and GitHub for the </w:t>
               </w:r>
+              <w:proofErr w:type="spellStart"/>
+              <w:r>
+                <w:rPr>
+                  <w:rStyle w:val="Hyperlink"/>
+                  <w:rFonts w:ascii="Proxima Nova Rg" w:hAnsi="Proxima Nova Rg"/>
+                  <w:sz w:val="22"/>
+                  <w:szCs w:val="22"/>
+                </w:rPr>
+                <w:t>useR</w:t>
+              </w:r>
+              <w:proofErr w:type="spellEnd"/>
             </w:hyperlink>
           </w:p>
           <w:p>
@@ -6032,7 +6812,25 @@
                 <w:sz w:val="22"/>
                 <w:szCs w:val="22"/>
               </w:rPr>
-              <w:t>Getting Data In and Out of R</w:t>
+              <w:t xml:space="preserve">Getting Data </w:t>
+            </w:r>
+            <w:proofErr w:type="gramStart"/>
+            <w:r>
+              <w:rPr>
+                <w:rFonts w:ascii="Proxima Nova Rg" w:hAnsi="Proxima Nova Rg"/>
+                <w:sz w:val="22"/>
+                <w:szCs w:val="22"/>
+              </w:rPr>
+              <w:t>In</w:t>
+            </w:r>
+            <w:proofErr w:type="gramEnd"/>
+            <w:r>
+              <w:rPr>
+                <w:rFonts w:ascii="Proxima Nova Rg" w:hAnsi="Proxima Nova Rg"/>
+                <w:sz w:val="22"/>
+                <w:szCs w:val="22"/>
+              </w:rPr>
+              <w:t xml:space="preserve"> and Out of R</w:t>
             </w:r>
           </w:p>
           <w:p>
@@ -6271,7 +7069,25 @@
                 <w:sz w:val="22"/>
                 <w:szCs w:val="22"/>
               </w:rPr>
-              <w:t>Clean and organize data using dplyr verbs and piping.</w:t>
+              <w:t xml:space="preserve">Clean and organize data using </w:t>
+            </w:r>
+            <w:proofErr w:type="spellStart"/>
+            <w:r>
+              <w:rPr>
+                <w:rFonts w:ascii="Proxima Nova Rg" w:hAnsi="Proxima Nova Rg"/>
+                <w:sz w:val="22"/>
+                <w:szCs w:val="22"/>
+              </w:rPr>
+              <w:t>dplyr</w:t>
+            </w:r>
+            <w:proofErr w:type="spellEnd"/>
+            <w:r>
+              <w:rPr>
+                <w:rFonts w:ascii="Proxima Nova Rg" w:hAnsi="Proxima Nova Rg"/>
+                <w:sz w:val="22"/>
+                <w:szCs w:val="22"/>
+              </w:rPr>
+              <w:t xml:space="preserve"> verbs and piping.</w:t>
             </w:r>
           </w:p>
           <w:p>
@@ -6352,7 +7168,25 @@
                 <w:sz w:val="22"/>
                 <w:szCs w:val="22"/>
               </w:rPr>
-              <w:t>Managing Data Frames with the dplyr package</w:t>
+              <w:t xml:space="preserve">Managing Data Frames with the </w:t>
+            </w:r>
+            <w:proofErr w:type="spellStart"/>
+            <w:r>
+              <w:rPr>
+                <w:rFonts w:ascii="Proxima Nova Rg" w:hAnsi="Proxima Nova Rg"/>
+                <w:sz w:val="22"/>
+                <w:szCs w:val="22"/>
+              </w:rPr>
+              <w:t>dplyr</w:t>
+            </w:r>
+            <w:proofErr w:type="spellEnd"/>
+            <w:r>
+              <w:rPr>
+                <w:rFonts w:ascii="Proxima Nova Rg" w:hAnsi="Proxima Nova Rg"/>
+                <w:sz w:val="22"/>
+                <w:szCs w:val="22"/>
+              </w:rPr>
+              <w:t xml:space="preserve"> package</w:t>
             </w:r>
           </w:p>
           <w:p>
@@ -6862,7 +7696,25 @@
                 <w:sz w:val="22"/>
                 <w:szCs w:val="22"/>
               </w:rPr>
-              <w:t>Getting Data In and Out of R</w:t>
+              <w:t xml:space="preserve">Getting Data </w:t>
+            </w:r>
+            <w:proofErr w:type="gramStart"/>
+            <w:r>
+              <w:rPr>
+                <w:rFonts w:ascii="Proxima Nova Rg" w:hAnsi="Proxima Nova Rg"/>
+                <w:sz w:val="22"/>
+                <w:szCs w:val="22"/>
+              </w:rPr>
+              <w:t>In</w:t>
+            </w:r>
+            <w:proofErr w:type="gramEnd"/>
+            <w:r>
+              <w:rPr>
+                <w:rFonts w:ascii="Proxima Nova Rg" w:hAnsi="Proxima Nova Rg"/>
+                <w:sz w:val="22"/>
+                <w:szCs w:val="22"/>
+              </w:rPr>
+              <w:t xml:space="preserve"> and Out of R</w:t>
             </w:r>
           </w:p>
           <w:p>
@@ -6885,7 +7737,25 @@
                 <w:sz w:val="22"/>
                 <w:szCs w:val="22"/>
               </w:rPr>
-              <w:t>Managing Data Frames with the dplyr package</w:t>
+              <w:t xml:space="preserve">Managing Data Frames with the </w:t>
+            </w:r>
+            <w:proofErr w:type="spellStart"/>
+            <w:r>
+              <w:rPr>
+                <w:rFonts w:ascii="Proxima Nova Rg" w:hAnsi="Proxima Nova Rg"/>
+                <w:sz w:val="22"/>
+                <w:szCs w:val="22"/>
+              </w:rPr>
+              <w:t>dplyr</w:t>
+            </w:r>
+            <w:proofErr w:type="spellEnd"/>
+            <w:r>
+              <w:rPr>
+                <w:rFonts w:ascii="Proxima Nova Rg" w:hAnsi="Proxima Nova Rg"/>
+                <w:sz w:val="22"/>
+                <w:szCs w:val="22"/>
+              </w:rPr>
+              <w:t xml:space="preserve"> package</w:t>
             </w:r>
           </w:p>
           <w:p>
@@ -7176,7 +8046,25 @@
                 <w:sz w:val="22"/>
                 <w:szCs w:val="22"/>
               </w:rPr>
-              <w:t>Create effective graphics using ggplot using the grammar of graphics. Implement best practices for effective graphical communication.</w:t>
+              <w:t xml:space="preserve">Create effective graphics using </w:t>
+            </w:r>
+            <w:proofErr w:type="spellStart"/>
+            <w:r>
+              <w:rPr>
+                <w:rFonts w:ascii="Proxima Nova Rg" w:hAnsi="Proxima Nova Rg"/>
+                <w:sz w:val="22"/>
+                <w:szCs w:val="22"/>
+              </w:rPr>
+              <w:t>ggplot</w:t>
+            </w:r>
+            <w:proofErr w:type="spellEnd"/>
+            <w:r>
+              <w:rPr>
+                <w:rFonts w:ascii="Proxima Nova Rg" w:hAnsi="Proxima Nova Rg"/>
+                <w:sz w:val="22"/>
+                <w:szCs w:val="22"/>
+              </w:rPr>
+              <w:t xml:space="preserve"> using the grammar of graphics. Implement best practices for effective graphical communication.</w:t>
             </w:r>
           </w:p>
           <w:p>
@@ -7476,7 +8364,25 @@
                 <w:sz w:val="22"/>
                 <w:szCs w:val="22"/>
               </w:rPr>
-              <w:t>Create effective graphics using ggplot using the grammar of graphics. Implement best practices for effective graphical communication.</w:t>
+              <w:t xml:space="preserve">Create effective graphics using </w:t>
+            </w:r>
+            <w:proofErr w:type="spellStart"/>
+            <w:r>
+              <w:rPr>
+                <w:rFonts w:ascii="Proxima Nova Rg" w:hAnsi="Proxima Nova Rg"/>
+                <w:sz w:val="22"/>
+                <w:szCs w:val="22"/>
+              </w:rPr>
+              <w:t>ggplot</w:t>
+            </w:r>
+            <w:proofErr w:type="spellEnd"/>
+            <w:r>
+              <w:rPr>
+                <w:rFonts w:ascii="Proxima Nova Rg" w:hAnsi="Proxima Nova Rg"/>
+                <w:sz w:val="22"/>
+                <w:szCs w:val="22"/>
+              </w:rPr>
+              <w:t xml:space="preserve"> using the grammar of graphics. Implement best practices for effective graphical communication.</w:t>
             </w:r>
           </w:p>
           <w:p>
@@ -7855,7 +8761,43 @@
                 <w:sz w:val="22"/>
                 <w:szCs w:val="22"/>
               </w:rPr>
-              <w:t xml:space="preserve">Conduct exploratory analyses using dplyr verbs (group_by and summarize). </w:t>
+              <w:t xml:space="preserve">Conduct exploratory analyses using </w:t>
+            </w:r>
+            <w:proofErr w:type="spellStart"/>
+            <w:r>
+              <w:rPr>
+                <w:rFonts w:ascii="Proxima Nova Rg" w:hAnsi="Proxima Nova Rg"/>
+                <w:sz w:val="22"/>
+                <w:szCs w:val="22"/>
+              </w:rPr>
+              <w:t>dplyr</w:t>
+            </w:r>
+            <w:proofErr w:type="spellEnd"/>
+            <w:r>
+              <w:rPr>
+                <w:rFonts w:ascii="Proxima Nova Rg" w:hAnsi="Proxima Nova Rg"/>
+                <w:sz w:val="22"/>
+                <w:szCs w:val="22"/>
+              </w:rPr>
+              <w:t xml:space="preserve"> verbs (</w:t>
+            </w:r>
+            <w:proofErr w:type="spellStart"/>
+            <w:r>
+              <w:rPr>
+                <w:rFonts w:ascii="Proxima Nova Rg" w:hAnsi="Proxima Nova Rg"/>
+                <w:sz w:val="22"/>
+                <w:szCs w:val="22"/>
+              </w:rPr>
+              <w:t>group_by</w:t>
+            </w:r>
+            <w:proofErr w:type="spellEnd"/>
+            <w:r>
+              <w:rPr>
+                <w:rFonts w:ascii="Proxima Nova Rg" w:hAnsi="Proxima Nova Rg"/>
+                <w:sz w:val="22"/>
+                <w:szCs w:val="22"/>
+              </w:rPr>
+              <w:t xml:space="preserve"> and summarize). </w:t>
             </w:r>
           </w:p>
           <w:p>
@@ -8285,7 +9227,43 @@
                 <w:sz w:val="22"/>
                 <w:szCs w:val="22"/>
               </w:rPr>
-              <w:t>Gather data from online sources (i.e. “scrape”) using APIs, rvest and httr.</w:t>
+              <w:t xml:space="preserve">Gather data from online sources (i.e. “scrape”) using APIs, </w:t>
+            </w:r>
+            <w:proofErr w:type="spellStart"/>
+            <w:r>
+              <w:rPr>
+                <w:rFonts w:ascii="Proxima Nova Rg" w:hAnsi="Proxima Nova Rg"/>
+                <w:sz w:val="22"/>
+                <w:szCs w:val="22"/>
+              </w:rPr>
+              <w:t>rvest</w:t>
+            </w:r>
+            <w:proofErr w:type="spellEnd"/>
+            <w:r>
+              <w:rPr>
+                <w:rFonts w:ascii="Proxima Nova Rg" w:hAnsi="Proxima Nova Rg"/>
+                <w:sz w:val="22"/>
+                <w:szCs w:val="22"/>
+              </w:rPr>
+              <w:t xml:space="preserve"> and </w:t>
+            </w:r>
+            <w:proofErr w:type="spellStart"/>
+            <w:r>
+              <w:rPr>
+                <w:rFonts w:ascii="Proxima Nova Rg" w:hAnsi="Proxima Nova Rg"/>
+                <w:sz w:val="22"/>
+                <w:szCs w:val="22"/>
+              </w:rPr>
+              <w:t>httr</w:t>
+            </w:r>
+            <w:proofErr w:type="spellEnd"/>
+            <w:r>
+              <w:rPr>
+                <w:rFonts w:ascii="Proxima Nova Rg" w:hAnsi="Proxima Nova Rg"/>
+                <w:sz w:val="22"/>
+                <w:szCs w:val="22"/>
+              </w:rPr>
+              <w:t>.</w:t>
             </w:r>
           </w:p>
         </w:tc>
@@ -8858,8 +9836,36 @@
                 <w:sz w:val="22"/>
                 <w:szCs w:val="22"/>
               </w:rPr>
-              <w:t>Design an data dashboard using flexdashboard</w:t>
-            </w:r>
+              <w:t xml:space="preserve">Design </w:t>
+            </w:r>
+            <w:proofErr w:type="gramStart"/>
+            <w:r>
+              <w:rPr>
+                <w:rFonts w:ascii="Proxima Nova Rg" w:hAnsi="Proxima Nova Rg"/>
+                <w:sz w:val="22"/>
+                <w:szCs w:val="22"/>
+              </w:rPr>
+              <w:t>an</w:t>
+            </w:r>
+            <w:proofErr w:type="gramEnd"/>
+            <w:r>
+              <w:rPr>
+                <w:rFonts w:ascii="Proxima Nova Rg" w:hAnsi="Proxima Nova Rg"/>
+                <w:sz w:val="22"/>
+                <w:szCs w:val="22"/>
+              </w:rPr>
+              <w:t xml:space="preserve"> data dashboard using </w:t>
+            </w:r>
+            <w:proofErr w:type="spellStart"/>
+            <w:r>
+              <w:rPr>
+                <w:rFonts w:ascii="Proxima Nova Rg" w:hAnsi="Proxima Nova Rg"/>
+                <w:sz w:val="22"/>
+                <w:szCs w:val="22"/>
+              </w:rPr>
+              <w:t>flexdashboard</w:t>
+            </w:r>
+            <w:proofErr w:type="spellEnd"/>
           </w:p>
           <w:p>
             <w:pPr>
@@ -11789,7 +12795,25 @@
                 <w:sz w:val="22"/>
                 <w:szCs w:val="22"/>
               </w:rPr>
-              <w:t xml:space="preserve">Assignment 2 covers data input and output; principles of data cleaning; and implementation of data cleaning using dplyr. </w:t>
+              <w:t xml:space="preserve">Assignment 2 covers data input and output; principles of data cleaning; and implementation of data cleaning using </w:t>
+            </w:r>
+            <w:proofErr w:type="spellStart"/>
+            <w:r>
+              <w:rPr>
+                <w:rFonts w:ascii="Proxima Nova Rg" w:hAnsi="Proxima Nova Rg"/>
+                <w:sz w:val="22"/>
+                <w:szCs w:val="22"/>
+              </w:rPr>
+              <w:t>dplyr</w:t>
+            </w:r>
+            <w:proofErr w:type="spellEnd"/>
+            <w:r>
+              <w:rPr>
+                <w:rFonts w:ascii="Proxima Nova Rg" w:hAnsi="Proxima Nova Rg"/>
+                <w:sz w:val="22"/>
+                <w:szCs w:val="22"/>
+              </w:rPr>
+              <w:t xml:space="preserve">. </w:t>
             </w:r>
           </w:p>
         </w:tc>
@@ -11920,7 +12944,25 @@
                 <w:sz w:val="22"/>
                 <w:szCs w:val="22"/>
               </w:rPr>
-              <w:t xml:space="preserve">Assignment 3 covers exploratory data analysis. Students are expected to produce reasonable summaries of data, including both tables and graphics, and accompany these with clearly-written text describing the results. </w:t>
+              <w:t xml:space="preserve">Assignment 3 covers exploratory data analysis. Students are expected to produce reasonable summaries of data, including both tables and graphics, and accompany these with </w:t>
+            </w:r>
+            <w:proofErr w:type="gramStart"/>
+            <w:r>
+              <w:rPr>
+                <w:rFonts w:ascii="Proxima Nova Rg" w:hAnsi="Proxima Nova Rg"/>
+                <w:sz w:val="22"/>
+                <w:szCs w:val="22"/>
+              </w:rPr>
+              <w:t>clearly-written</w:t>
+            </w:r>
+            <w:proofErr w:type="gramEnd"/>
+            <w:r>
+              <w:rPr>
+                <w:rFonts w:ascii="Proxima Nova Rg" w:hAnsi="Proxima Nova Rg"/>
+                <w:sz w:val="22"/>
+                <w:szCs w:val="22"/>
+              </w:rPr>
+              <w:t xml:space="preserve"> text describing the results. </w:t>
             </w:r>
           </w:p>
         </w:tc>

</xml_diff>